<commit_message>
Finalize Phase 1 Report
</commit_message>
<xml_diff>
--- a/Final Project Phase 1.docx
+++ b/Final Project Phase 1.docx
@@ -20,7 +20,19 @@
         <w:jc w:val="center"/>
       </w:pPr>
       <w:r>
-        <w:t>Members: Jonathan, Sriram, Ryan</w:t>
+        <w:t>Members: Jonathan</w:t>
+      </w:r>
+      <w:r>
+        <w:t xml:space="preserve"> Jackson</w:t>
+      </w:r>
+      <w:r>
+        <w:t>, Sriram</w:t>
+      </w:r>
+      <w:r>
+        <w:t xml:space="preserve"> Arjula</w:t>
+      </w:r>
+      <w:r>
+        <w:t>, Ryan</w:t>
       </w:r>
       <w:r>
         <w:t xml:space="preserve"> Luna</w:t>

</xml_diff>